<commit_message>
SR 4.3, 4.4 Completed Items
</commit_message>
<xml_diff>
--- a/Project Documentation/User Manuals/Hagerman_Kendrick_SystemRequirements.docx
+++ b/Project Documentation/User Manuals/Hagerman_Kendrick_SystemRequirements.docx
@@ -152,7 +152,7 @@
             <v:path o:extrusionok="f" gradientshapeok="t" o:connecttype="rect"/>
             <o:lock v:ext="edit" aspectratio="t"/>
           </v:shapetype>
-          <v:shape id="_x0000_i1025" type="#_x0000_t75" style="width:6in;height:7.2pt" o:hrpct="0" o:hr="t">
+          <v:shape id="_x0000_i1041" type="#_x0000_t75" style="width:6in;height:7.2pt" o:hrpct="0" o:hr="t">
             <v:imagedata r:id="rId8" o:title="BD10290_"/>
           </v:shape>
         </w:pict>
@@ -183,7 +183,7 @@
           <w:rFonts w:cs="Arial"/>
         </w:rPr>
         <w:pict>
-          <v:shape id="_x0000_i1026" type="#_x0000_t75" style="width:6in;height:7.2pt" o:hrpct="0" o:hr="t">
+          <v:shape id="_x0000_i1042" type="#_x0000_t75" style="width:6in;height:7.2pt" o:hrpct="0" o:hr="t">
             <v:imagedata r:id="rId8" o:title="BD10290_"/>
           </v:shape>
         </w:pict>
@@ -234,8 +234,9 @@
       <w:r>
         <w:t>The purpose of this document is to explain the minimum system requirements for the Food Giant Flyer Generator program and where to acquire the software requirements for the program.  This document will also discuss how to set up and connect to the program using Microsoft Azure.</w:t>
       </w:r>
-    </w:p>
-    <w:p/>
+      <w:bookmarkStart w:id="0" w:name="_GoBack"/>
+      <w:bookmarkEnd w:id="0"/>
+    </w:p>
     <w:p>
       <w:pPr>
         <w:pStyle w:val="Heading1"/>
@@ -267,8 +268,13 @@
         </w:numPr>
       </w:pPr>
       <w:r>
-        <w:t>Windows XP, 7, 8, 10 PC.  Any service pack</w:t>
-      </w:r>
+        <w:t xml:space="preserve">Windows XP, 7, 8, 10 PC.  Any service </w:t>
+      </w:r>
+      <w:proofErr w:type="gramStart"/>
+      <w:r>
+        <w:t>pack</w:t>
+      </w:r>
+      <w:proofErr w:type="gramEnd"/>
     </w:p>
     <w:p>
       <w:pPr>
@@ -287,13 +293,7 @@
         <w:pStyle w:val="Heading1"/>
       </w:pPr>
       <w:r>
-        <w:t xml:space="preserve">Minimum Requirements </w:t>
-      </w:r>
-      <w:r>
-        <w:t>Server</w:t>
-      </w:r>
-      <w:r>
-        <w:t xml:space="preserve"> Machine</w:t>
+        <w:t>Minimum Requirements Server Machine</w:t>
       </w:r>
     </w:p>
     <w:p>
@@ -373,7 +373,15 @@
         </w:numPr>
       </w:pPr>
       <w:r>
-        <w:t>SQL Server Express with LocalDB Installed</w:t>
+        <w:t xml:space="preserve">SQL Server Express with </w:t>
+      </w:r>
+      <w:proofErr w:type="spellStart"/>
+      <w:r>
+        <w:t>LocalDB</w:t>
+      </w:r>
+      <w:proofErr w:type="spellEnd"/>
+      <w:r>
+        <w:t xml:space="preserve"> Installed</w:t>
       </w:r>
     </w:p>
     <w:p>
@@ -442,7 +450,15 @@
         <w:ind w:left="720" w:hanging="720"/>
       </w:pPr>
       <w:r>
-        <w:t>Installation Procedures for LocalDb can be found at:</w:t>
+        <w:t xml:space="preserve">Installation Procedures for </w:t>
+      </w:r>
+      <w:proofErr w:type="spellStart"/>
+      <w:r>
+        <w:t>LocalDb</w:t>
+      </w:r>
+      <w:proofErr w:type="spellEnd"/>
+      <w:r>
+        <w:t xml:space="preserve"> can be found at:</w:t>
       </w:r>
     </w:p>
     <w:p>
@@ -461,8 +477,6 @@
           <w:t>https://docs.microsoft.com/en-us/sql/database-engine/configure-windows/sql-server-2016-express-localdb</w:t>
         </w:r>
       </w:hyperlink>
-      <w:bookmarkStart w:id="0" w:name="_GoBack"/>
-      <w:bookmarkEnd w:id="0"/>
       <w:r>
         <w:t xml:space="preserve"> </w:t>
       </w:r>
@@ -564,7 +578,7 @@
       <w:rPr>
         <w:noProof/>
       </w:rPr>
-      <w:t>2</w:t>
+      <w:t>1</w:t>
     </w:r>
     <w:r>
       <w:rPr>

</xml_diff>